<commit_message>
debug finished.Todo:1.train and classify;2.make codes more elegantly.
</commit_message>
<xml_diff>
--- a/ZZH.docx
+++ b/ZZH.docx
@@ -353,13 +353,7 @@
         <w:t>值，按大小排序并保存至文件中。</w:t>
       </w:r>
     </w:p>
-    <w:p>
-      <w:pPr>
-        <w:rPr>
-          <w:rFonts w:hint="eastAsia"/>
-        </w:rPr>
-      </w:pPr>
-    </w:p>
+    <w:p/>
     <w:p>
       <w:r>
         <w:rPr>
@@ -376,9 +370,6 @@
           <w:numId w:val="6"/>
         </w:numPr>
         <w:ind w:firstLineChars="0"/>
-        <w:rPr>
-          <w:rFonts w:hint="eastAsia"/>
-        </w:rPr>
       </w:pPr>
       <w:r>
         <w:rPr>
@@ -461,9 +452,6 @@
           <w:numId w:val="6"/>
         </w:numPr>
         <w:ind w:firstLineChars="0"/>
-        <w:rPr>
-          <w:rFonts w:hint="eastAsia"/>
-        </w:rPr>
       </w:pPr>
       <w:r>
         <w:rPr>
@@ -583,6 +571,9 @@
           <w:numId w:val="6"/>
         </w:numPr>
         <w:ind w:firstLineChars="0"/>
+        <w:rPr>
+          <w:rFonts w:hint="eastAsia"/>
+        </w:rPr>
       </w:pPr>
       <w:r>
         <w:rPr>
@@ -643,6 +634,254 @@
           <w:rFonts w:hint="eastAsia"/>
         </w:rPr>
         <w:t>个特征词即可。</w:t>
+      </w:r>
+    </w:p>
+    <w:p>
+      <w:pPr>
+        <w:rPr>
+          <w:rFonts w:hint="eastAsia"/>
+        </w:rPr>
+      </w:pPr>
+    </w:p>
+    <w:p>
+      <w:pPr>
+        <w:rPr>
+          <w:rFonts w:hint="eastAsia"/>
+        </w:rPr>
+      </w:pPr>
+      <w:r>
+        <w:rPr>
+          <w:rFonts w:hint="eastAsia"/>
+        </w:rPr>
+        <w:t>模型的训练：</w:t>
+      </w:r>
+    </w:p>
+    <w:p>
+      <w:pPr>
+        <w:rPr>
+          <w:rFonts w:hint="eastAsia"/>
+        </w:rPr>
+      </w:pPr>
+      <w:r>
+        <w:rPr>
+          <w:rFonts w:hint="eastAsia"/>
+        </w:rPr>
+        <w:t>输入：</w:t>
+      </w:r>
+      <w:r>
+        <w:rPr>
+          <w:rFonts w:hint="eastAsia"/>
+        </w:rPr>
+        <w:t>id</w:t>
+      </w:r>
+      <w:r>
+        <w:rPr>
+          <w:rFonts w:hint="eastAsia"/>
+        </w:rPr>
+        <w:tab/>
+        <w:t>label</w:t>
+      </w:r>
+      <w:r>
+        <w:rPr>
+          <w:rFonts w:hint="eastAsia"/>
+        </w:rPr>
+        <w:tab/>
+        <w:t>word,tf*idf;word,tf*idf;</w:t>
+      </w:r>
+      <w:r>
+        <w:t>…</w:t>
+      </w:r>
+    </w:p>
+    <w:p>
+      <w:pPr>
+        <w:pStyle w:val="a3"/>
+        <w:numPr>
+          <w:ilvl w:val="0"/>
+          <w:numId w:val="7"/>
+        </w:numPr>
+        <w:ind w:firstLineChars="0"/>
+        <w:rPr>
+          <w:rFonts w:hint="eastAsia"/>
+        </w:rPr>
+      </w:pPr>
+      <w:r>
+        <w:rPr>
+          <w:rFonts w:hint="eastAsia"/>
+        </w:rPr>
+        <w:t>使用</w:t>
+      </w:r>
+      <w:r>
+        <w:rPr>
+          <w:rFonts w:hint="eastAsia"/>
+        </w:rPr>
+        <w:t>scikit-learn</w:t>
+      </w:r>
+      <w:r>
+        <w:rPr>
+          <w:rFonts w:hint="eastAsia"/>
+        </w:rPr>
+        <w:t>的</w:t>
+      </w:r>
+      <w:r>
+        <w:rPr>
+          <w:rFonts w:hint="eastAsia"/>
+        </w:rPr>
+        <w:t>DictVectorizer</w:t>
+      </w:r>
+      <w:r>
+        <w:rPr>
+          <w:rFonts w:hint="eastAsia"/>
+        </w:rPr>
+        <w:t>生成文本集的特征数组；</w:t>
+      </w:r>
+    </w:p>
+    <w:p>
+      <w:pPr>
+        <w:pStyle w:val="a3"/>
+        <w:numPr>
+          <w:ilvl w:val="0"/>
+          <w:numId w:val="7"/>
+        </w:numPr>
+        <w:ind w:firstLineChars="0"/>
+        <w:rPr>
+          <w:rFonts w:hint="eastAsia"/>
+        </w:rPr>
+      </w:pPr>
+      <w:r>
+        <w:rPr>
+          <w:rFonts w:hint="eastAsia"/>
+        </w:rPr>
+        <w:t>调用</w:t>
+      </w:r>
+      <w:r>
+        <w:rPr>
+          <w:rFonts w:hint="eastAsia"/>
+        </w:rPr>
+        <w:t>SVM</w:t>
+      </w:r>
+      <w:r>
+        <w:rPr>
+          <w:rFonts w:hint="eastAsia"/>
+        </w:rPr>
+        <w:t>的训练代码生成模型。</w:t>
+      </w:r>
+    </w:p>
+    <w:p>
+      <w:pPr>
+        <w:rPr>
+          <w:rFonts w:hint="eastAsia"/>
+        </w:rPr>
+      </w:pPr>
+    </w:p>
+    <w:p>
+      <w:pPr>
+        <w:rPr>
+          <w:rFonts w:hint="eastAsia"/>
+        </w:rPr>
+      </w:pPr>
+    </w:p>
+    <w:p>
+      <w:pPr>
+        <w:rPr>
+          <w:rFonts w:hint="eastAsia"/>
+        </w:rPr>
+      </w:pPr>
+      <w:r>
+        <w:rPr>
+          <w:rFonts w:hint="eastAsia"/>
+        </w:rPr>
+        <w:t>新文本的判别的过程：</w:t>
+      </w:r>
+    </w:p>
+    <w:p>
+      <w:pPr>
+        <w:rPr>
+          <w:rFonts w:hint="eastAsia"/>
+        </w:rPr>
+      </w:pPr>
+      <w:r>
+        <w:rPr>
+          <w:rFonts w:hint="eastAsia"/>
+        </w:rPr>
+        <w:t>输入：</w:t>
+      </w:r>
+      <w:r>
+        <w:rPr>
+          <w:rFonts w:hint="eastAsia"/>
+        </w:rPr>
+        <w:t>text</w:t>
+      </w:r>
+      <w:r>
+        <w:rPr>
+          <w:rFonts w:hint="eastAsia"/>
+        </w:rPr>
+        <w:t>文本</w:t>
+      </w:r>
+    </w:p>
+    <w:p>
+      <w:pPr>
+        <w:pStyle w:val="a3"/>
+        <w:numPr>
+          <w:ilvl w:val="0"/>
+          <w:numId w:val="8"/>
+        </w:numPr>
+        <w:ind w:firstLineChars="0"/>
+        <w:rPr>
+          <w:rFonts w:hint="eastAsia"/>
+        </w:rPr>
+      </w:pPr>
+      <w:r>
+        <w:rPr>
+          <w:rFonts w:hint="eastAsia"/>
+        </w:rPr>
+        <w:t>分词</w:t>
+      </w:r>
+      <w:r>
+        <w:rPr>
+          <w:rFonts w:hint="eastAsia"/>
+        </w:rPr>
+        <w:t>并去除不在全</w:t>
+      </w:r>
+      <w:r>
+        <w:rPr>
+          <w:rFonts w:hint="eastAsia"/>
+        </w:rPr>
+        <w:t>单词集中的单词；</w:t>
+      </w:r>
+    </w:p>
+    <w:p>
+      <w:pPr>
+        <w:pStyle w:val="a3"/>
+        <w:numPr>
+          <w:ilvl w:val="0"/>
+          <w:numId w:val="8"/>
+        </w:numPr>
+        <w:ind w:firstLineChars="0"/>
+        <w:rPr>
+          <w:rFonts w:hint="eastAsia"/>
+        </w:rPr>
+      </w:pPr>
+      <w:r>
+        <w:rPr>
+          <w:rFonts w:hint="eastAsia"/>
+        </w:rPr>
+        <w:t>调用生成特征向量的函数生成新文本的特征向量；</w:t>
+      </w:r>
+    </w:p>
+    <w:p>
+      <w:pPr>
+        <w:pStyle w:val="a3"/>
+        <w:numPr>
+          <w:ilvl w:val="0"/>
+          <w:numId w:val="8"/>
+        </w:numPr>
+        <w:ind w:firstLineChars="0"/>
+      </w:pPr>
+      <w:r>
+        <w:rPr>
+          <w:rFonts w:hint="eastAsia"/>
+        </w:rPr>
+        <w:t>使用新文本的特征向量进行分类预测。</w:t>
       </w:r>
       <w:bookmarkStart w:id="0" w:name="_GoBack"/>
       <w:bookmarkEnd w:id="0"/>
@@ -749,6 +988,95 @@
     </w:lvl>
   </w:abstractNum>
   <w:abstractNum w:abstractNumId="1">
+    <w:nsid w:val="10041536"/>
+    <w:multiLevelType w:val="hybridMultilevel"/>
+    <w:tmpl w:val="DE06380C"/>
+    <w:lvl w:ilvl="0" w:tplc="D1BCC8C6">
+      <w:start w:val="1"/>
+      <w:numFmt w:val="decimal"/>
+      <w:lvlText w:val="%1."/>
+      <w:lvlJc w:val="left"/>
+      <w:pPr>
+        <w:ind w:left="360" w:hanging="360"/>
+      </w:pPr>
+      <w:rPr>
+        <w:rFonts w:hint="default"/>
+      </w:rPr>
+    </w:lvl>
+    <w:lvl w:ilvl="1" w:tplc="04090019" w:tentative="1">
+      <w:start w:val="1"/>
+      <w:numFmt w:val="lowerLetter"/>
+      <w:lvlText w:val="%2)"/>
+      <w:lvlJc w:val="left"/>
+      <w:pPr>
+        <w:ind w:left="840" w:hanging="420"/>
+      </w:pPr>
+    </w:lvl>
+    <w:lvl w:ilvl="2" w:tplc="0409001B" w:tentative="1">
+      <w:start w:val="1"/>
+      <w:numFmt w:val="lowerRoman"/>
+      <w:lvlText w:val="%3."/>
+      <w:lvlJc w:val="right"/>
+      <w:pPr>
+        <w:ind w:left="1260" w:hanging="420"/>
+      </w:pPr>
+    </w:lvl>
+    <w:lvl w:ilvl="3" w:tplc="0409000F" w:tentative="1">
+      <w:start w:val="1"/>
+      <w:numFmt w:val="decimal"/>
+      <w:lvlText w:val="%4."/>
+      <w:lvlJc w:val="left"/>
+      <w:pPr>
+        <w:ind w:left="1680" w:hanging="420"/>
+      </w:pPr>
+    </w:lvl>
+    <w:lvl w:ilvl="4" w:tplc="04090019" w:tentative="1">
+      <w:start w:val="1"/>
+      <w:numFmt w:val="lowerLetter"/>
+      <w:lvlText w:val="%5)"/>
+      <w:lvlJc w:val="left"/>
+      <w:pPr>
+        <w:ind w:left="2100" w:hanging="420"/>
+      </w:pPr>
+    </w:lvl>
+    <w:lvl w:ilvl="5" w:tplc="0409001B" w:tentative="1">
+      <w:start w:val="1"/>
+      <w:numFmt w:val="lowerRoman"/>
+      <w:lvlText w:val="%6."/>
+      <w:lvlJc w:val="right"/>
+      <w:pPr>
+        <w:ind w:left="2520" w:hanging="420"/>
+      </w:pPr>
+    </w:lvl>
+    <w:lvl w:ilvl="6" w:tplc="0409000F" w:tentative="1">
+      <w:start w:val="1"/>
+      <w:numFmt w:val="decimal"/>
+      <w:lvlText w:val="%7."/>
+      <w:lvlJc w:val="left"/>
+      <w:pPr>
+        <w:ind w:left="2940" w:hanging="420"/>
+      </w:pPr>
+    </w:lvl>
+    <w:lvl w:ilvl="7" w:tplc="04090019" w:tentative="1">
+      <w:start w:val="1"/>
+      <w:numFmt w:val="lowerLetter"/>
+      <w:lvlText w:val="%8)"/>
+      <w:lvlJc w:val="left"/>
+      <w:pPr>
+        <w:ind w:left="3360" w:hanging="420"/>
+      </w:pPr>
+    </w:lvl>
+    <w:lvl w:ilvl="8" w:tplc="0409001B" w:tentative="1">
+      <w:start w:val="1"/>
+      <w:numFmt w:val="lowerRoman"/>
+      <w:lvlText w:val="%9."/>
+      <w:lvlJc w:val="right"/>
+      <w:pPr>
+        <w:ind w:left="3780" w:hanging="420"/>
+      </w:pPr>
+    </w:lvl>
+  </w:abstractNum>
+  <w:abstractNum w:abstractNumId="2">
     <w:nsid w:val="18FD61CA"/>
     <w:multiLevelType w:val="hybridMultilevel"/>
     <w:tmpl w:val="E6F4A0C2"/>
@@ -837,7 +1165,96 @@
       </w:pPr>
     </w:lvl>
   </w:abstractNum>
-  <w:abstractNum w:abstractNumId="2">
+  <w:abstractNum w:abstractNumId="3">
+    <w:nsid w:val="1BA6761B"/>
+    <w:multiLevelType w:val="hybridMultilevel"/>
+    <w:tmpl w:val="1C08CA2E"/>
+    <w:lvl w:ilvl="0" w:tplc="7A0808D4">
+      <w:start w:val="1"/>
+      <w:numFmt w:val="decimal"/>
+      <w:lvlText w:val="%1."/>
+      <w:lvlJc w:val="left"/>
+      <w:pPr>
+        <w:ind w:left="360" w:hanging="360"/>
+      </w:pPr>
+      <w:rPr>
+        <w:rFonts w:hint="default"/>
+      </w:rPr>
+    </w:lvl>
+    <w:lvl w:ilvl="1" w:tplc="04090019" w:tentative="1">
+      <w:start w:val="1"/>
+      <w:numFmt w:val="lowerLetter"/>
+      <w:lvlText w:val="%2)"/>
+      <w:lvlJc w:val="left"/>
+      <w:pPr>
+        <w:ind w:left="840" w:hanging="420"/>
+      </w:pPr>
+    </w:lvl>
+    <w:lvl w:ilvl="2" w:tplc="0409001B" w:tentative="1">
+      <w:start w:val="1"/>
+      <w:numFmt w:val="lowerRoman"/>
+      <w:lvlText w:val="%3."/>
+      <w:lvlJc w:val="right"/>
+      <w:pPr>
+        <w:ind w:left="1260" w:hanging="420"/>
+      </w:pPr>
+    </w:lvl>
+    <w:lvl w:ilvl="3" w:tplc="0409000F" w:tentative="1">
+      <w:start w:val="1"/>
+      <w:numFmt w:val="decimal"/>
+      <w:lvlText w:val="%4."/>
+      <w:lvlJc w:val="left"/>
+      <w:pPr>
+        <w:ind w:left="1680" w:hanging="420"/>
+      </w:pPr>
+    </w:lvl>
+    <w:lvl w:ilvl="4" w:tplc="04090019" w:tentative="1">
+      <w:start w:val="1"/>
+      <w:numFmt w:val="lowerLetter"/>
+      <w:lvlText w:val="%5)"/>
+      <w:lvlJc w:val="left"/>
+      <w:pPr>
+        <w:ind w:left="2100" w:hanging="420"/>
+      </w:pPr>
+    </w:lvl>
+    <w:lvl w:ilvl="5" w:tplc="0409001B" w:tentative="1">
+      <w:start w:val="1"/>
+      <w:numFmt w:val="lowerRoman"/>
+      <w:lvlText w:val="%6."/>
+      <w:lvlJc w:val="right"/>
+      <w:pPr>
+        <w:ind w:left="2520" w:hanging="420"/>
+      </w:pPr>
+    </w:lvl>
+    <w:lvl w:ilvl="6" w:tplc="0409000F" w:tentative="1">
+      <w:start w:val="1"/>
+      <w:numFmt w:val="decimal"/>
+      <w:lvlText w:val="%7."/>
+      <w:lvlJc w:val="left"/>
+      <w:pPr>
+        <w:ind w:left="2940" w:hanging="420"/>
+      </w:pPr>
+    </w:lvl>
+    <w:lvl w:ilvl="7" w:tplc="04090019" w:tentative="1">
+      <w:start w:val="1"/>
+      <w:numFmt w:val="lowerLetter"/>
+      <w:lvlText w:val="%8)"/>
+      <w:lvlJc w:val="left"/>
+      <w:pPr>
+        <w:ind w:left="3360" w:hanging="420"/>
+      </w:pPr>
+    </w:lvl>
+    <w:lvl w:ilvl="8" w:tplc="0409001B" w:tentative="1">
+      <w:start w:val="1"/>
+      <w:numFmt w:val="lowerRoman"/>
+      <w:lvlText w:val="%9."/>
+      <w:lvlJc w:val="right"/>
+      <w:pPr>
+        <w:ind w:left="3780" w:hanging="420"/>
+      </w:pPr>
+    </w:lvl>
+  </w:abstractNum>
+  <w:abstractNum w:abstractNumId="4">
     <w:nsid w:val="48326ABC"/>
     <w:multiLevelType w:val="hybridMultilevel"/>
     <w:tmpl w:val="95BE292A"/>
@@ -926,7 +1343,7 @@
       </w:pPr>
     </w:lvl>
   </w:abstractNum>
-  <w:abstractNum w:abstractNumId="3">
+  <w:abstractNum w:abstractNumId="5">
     <w:nsid w:val="4D365070"/>
     <w:multiLevelType w:val="hybridMultilevel"/>
     <w:tmpl w:val="585413A8"/>
@@ -1015,7 +1432,7 @@
       </w:pPr>
     </w:lvl>
   </w:abstractNum>
-  <w:abstractNum w:abstractNumId="4">
+  <w:abstractNum w:abstractNumId="6">
     <w:nsid w:val="4DF14CCB"/>
     <w:multiLevelType w:val="hybridMultilevel"/>
     <w:tmpl w:val="38649CFC"/>
@@ -1104,7 +1521,7 @@
       </w:pPr>
     </w:lvl>
   </w:abstractNum>
-  <w:abstractNum w:abstractNumId="5">
+  <w:abstractNum w:abstractNumId="7">
     <w:nsid w:val="7D2F56AF"/>
     <w:multiLevelType w:val="hybridMultilevel"/>
     <w:tmpl w:val="633ED478"/>
@@ -1194,22 +1611,28 @@
     </w:lvl>
   </w:abstractNum>
   <w:num w:numId="1">
+    <w:abstractNumId w:val="4"/>
+  </w:num>
+  <w:num w:numId="2">
+    <w:abstractNumId w:val="7"/>
+  </w:num>
+  <w:num w:numId="3">
     <w:abstractNumId w:val="2"/>
   </w:num>
-  <w:num w:numId="2">
+  <w:num w:numId="4">
     <w:abstractNumId w:val="5"/>
-  </w:num>
-  <w:num w:numId="3">
-    <w:abstractNumId w:val="1"/>
-  </w:num>
-  <w:num w:numId="4">
-    <w:abstractNumId w:val="3"/>
   </w:num>
   <w:num w:numId="5">
     <w:abstractNumId w:val="0"/>
   </w:num>
   <w:num w:numId="6">
-    <w:abstractNumId w:val="4"/>
+    <w:abstractNumId w:val="6"/>
+  </w:num>
+  <w:num w:numId="7">
+    <w:abstractNumId w:val="3"/>
+  </w:num>
+  <w:num w:numId="8">
+    <w:abstractNumId w:val="1"/>
   </w:num>
 </w:numbering>
 </file>

</xml_diff>

<commit_message>
New corpus-selection finished. NOT include preprocess codes.
</commit_message>
<xml_diff>
--- a/ZZH.docx
+++ b/ZZH.docx
@@ -2,6 +2,135 @@
 <file path=word/document.xml><?xml version="1.0" encoding="utf-8"?>
 <w:document xmlns:wpc="http://schemas.microsoft.com/office/word/2010/wordprocessingCanvas" xmlns:mc="http://schemas.openxmlformats.org/markup-compatibility/2006" xmlns:o="urn:schemas-microsoft-com:office:office" xmlns:r="http://schemas.openxmlformats.org/officeDocument/2006/relationships" xmlns:m="http://schemas.openxmlformats.org/officeDocument/2006/math" xmlns:v="urn:schemas-microsoft-com:vml" xmlns:wp14="http://schemas.microsoft.com/office/word/2010/wordprocessingDrawing" xmlns:wp="http://schemas.openxmlformats.org/drawingml/2006/wordprocessingDrawing" xmlns:w10="urn:schemas-microsoft-com:office:word" xmlns:w="http://schemas.openxmlformats.org/wordprocessingml/2006/main" xmlns:w14="http://schemas.microsoft.com/office/word/2010/wordml" xmlns:wpg="http://schemas.microsoft.com/office/word/2010/wordprocessingGroup" xmlns:wpi="http://schemas.microsoft.com/office/word/2010/wordprocessingInk" xmlns:wne="http://schemas.microsoft.com/office/word/2006/wordml" xmlns:wps="http://schemas.microsoft.com/office/word/2010/wordprocessingShape" mc:Ignorable="w14 wp14">
   <w:body>
+    <w:p>
+      <w:r>
+        <w:rPr>
+          <w:rFonts w:hint="eastAsia"/>
+        </w:rPr>
+        <w:t>训练过</w:t>
+      </w:r>
+      <w:r>
+        <w:rPr>
+          <w:rFonts w:hint="eastAsia"/>
+        </w:rPr>
+        <w:t>程：</w:t>
+      </w:r>
+    </w:p>
+    <w:p>
+      <w:pPr>
+        <w:rPr>
+          <w:rFonts w:hint="eastAsia"/>
+        </w:rPr>
+      </w:pPr>
+      <w:r>
+        <w:rPr>
+          <w:rFonts w:hint="eastAsia"/>
+        </w:rPr>
+        <w:t>预处理</w:t>
+      </w:r>
+      <w:r>
+        <w:rPr>
+          <w:rFonts w:hint="eastAsia"/>
+        </w:rPr>
+        <w:t>=&gt;</w:t>
+      </w:r>
+      <w:r>
+        <w:rPr>
+          <w:rFonts w:hint="eastAsia"/>
+        </w:rPr>
+        <w:t>特征提取</w:t>
+      </w:r>
+      <w:r>
+        <w:rPr>
+          <w:rFonts w:hint="eastAsia"/>
+        </w:rPr>
+        <w:t>=&gt;</w:t>
+      </w:r>
+      <w:r>
+        <w:rPr>
+          <w:rFonts w:hint="eastAsia"/>
+        </w:rPr>
+        <w:t>权重计算</w:t>
+      </w:r>
+      <w:r>
+        <w:rPr>
+          <w:rFonts w:hint="eastAsia"/>
+        </w:rPr>
+        <w:t>=&gt;</w:t>
+      </w:r>
+      <w:r>
+        <w:rPr>
+          <w:rFonts w:hint="eastAsia"/>
+        </w:rPr>
+        <w:t>模型训练</w:t>
+      </w:r>
+    </w:p>
+    <w:p>
+      <w:pPr>
+        <w:rPr>
+          <w:rFonts w:hint="eastAsia"/>
+        </w:rPr>
+      </w:pPr>
+      <w:r>
+        <w:rPr>
+          <w:rFonts w:hint="eastAsia"/>
+        </w:rPr>
+        <w:t>预测过程：</w:t>
+      </w:r>
+    </w:p>
+    <w:p>
+      <w:r>
+        <w:rPr>
+          <w:rFonts w:hint="eastAsia"/>
+        </w:rPr>
+        <w:t>预处理</w:t>
+      </w:r>
+      <w:r>
+        <w:rPr>
+          <w:rFonts w:hint="eastAsia"/>
+        </w:rPr>
+        <w:t>=&gt;</w:t>
+      </w:r>
+      <w:r>
+        <w:rPr>
+          <w:rFonts w:hint="eastAsia"/>
+        </w:rPr>
+        <w:t>特征提取</w:t>
+      </w:r>
+      <w:r>
+        <w:rPr>
+          <w:rFonts w:hint="eastAsia"/>
+        </w:rPr>
+        <w:t>=&gt;</w:t>
+      </w:r>
+      <w:r>
+        <w:rPr>
+          <w:rFonts w:hint="eastAsia"/>
+        </w:rPr>
+        <w:t>权重计算</w:t>
+      </w:r>
+      <w:r>
+        <w:rPr>
+          <w:rFonts w:hint="eastAsia"/>
+        </w:rPr>
+        <w:t>=&gt;</w:t>
+      </w:r>
+      <w:bookmarkStart w:id="0" w:name="_GoBack"/>
+      <w:bookmarkEnd w:id="0"/>
+      <w:r>
+        <w:rPr>
+          <w:rFonts w:hint="eastAsia"/>
+        </w:rPr>
+        <w:t>预测</w:t>
+      </w:r>
+      <w:r>
+        <w:rPr>
+          <w:rFonts w:hint="eastAsia"/>
+        </w:rPr>
+        <w:t>类别</w:t>
+      </w:r>
+    </w:p>
+    <w:p/>
     <w:p>
       <w:r>
         <w:rPr>
@@ -65,12 +194,14 @@
         </w:rPr>
         <w:t>（</w:t>
       </w:r>
+      <w:proofErr w:type="gramStart"/>
       <w:r>
         <w:rPr>
           <w:rFonts w:hint="eastAsia"/>
         </w:rPr>
         <w:t>微博条数</w:t>
       </w:r>
+      <w:proofErr w:type="gramEnd"/>
       <w:r>
         <w:rPr>
           <w:rFonts w:hint="eastAsia"/>
@@ -571,9 +702,6 @@
           <w:numId w:val="6"/>
         </w:numPr>
         <w:ind w:firstLineChars="0"/>
-        <w:rPr>
-          <w:rFonts w:hint="eastAsia"/>
-        </w:rPr>
       </w:pPr>
       <w:r>
         <w:rPr>
@@ -629,51 +757,45 @@
         </w:rPr>
         <w:t>n</w:t>
       </w:r>
-      <w:r>
-        <w:rPr>
-          <w:rFonts w:hint="eastAsia"/>
-        </w:rPr>
-        <w:t>个特征词即可。</w:t>
+      <w:proofErr w:type="gramStart"/>
+      <w:r>
+        <w:rPr>
+          <w:rFonts w:hint="eastAsia"/>
+        </w:rPr>
+        <w:t>个</w:t>
+      </w:r>
+      <w:proofErr w:type="gramEnd"/>
+      <w:r>
+        <w:rPr>
+          <w:rFonts w:hint="eastAsia"/>
+        </w:rPr>
+        <w:t>特征词即可。</w:t>
+      </w:r>
+    </w:p>
+    <w:p/>
+    <w:p>
+      <w:r>
+        <w:rPr>
+          <w:rFonts w:hint="eastAsia"/>
+        </w:rPr>
+        <w:t>模型的训练：</w:t>
       </w:r>
     </w:p>
     <w:p>
-      <w:pPr>
-        <w:rPr>
-          <w:rFonts w:hint="eastAsia"/>
-        </w:rPr>
-      </w:pPr>
-    </w:p>
-    <w:p>
-      <w:pPr>
-        <w:rPr>
-          <w:rFonts w:hint="eastAsia"/>
-        </w:rPr>
-      </w:pPr>
-      <w:r>
-        <w:rPr>
-          <w:rFonts w:hint="eastAsia"/>
-        </w:rPr>
-        <w:t>模型的训练：</w:t>
-      </w:r>
-    </w:p>
-    <w:p>
-      <w:pPr>
-        <w:rPr>
-          <w:rFonts w:hint="eastAsia"/>
-        </w:rPr>
-      </w:pPr>
       <w:r>
         <w:rPr>
           <w:rFonts w:hint="eastAsia"/>
         </w:rPr>
         <w:t>输入：</w:t>
       </w:r>
+      <w:proofErr w:type="gramStart"/>
       <w:r>
         <w:rPr>
           <w:rFonts w:hint="eastAsia"/>
         </w:rPr>
         <w:t>id</w:t>
       </w:r>
+      <w:proofErr w:type="gramEnd"/>
       <w:r>
         <w:rPr>
           <w:rFonts w:hint="eastAsia"/>
@@ -686,7 +808,48 @@
           <w:rFonts w:hint="eastAsia"/>
         </w:rPr>
         <w:tab/>
-        <w:t>word,tf*idf;word,tf*idf;</w:t>
+      </w:r>
+      <w:proofErr w:type="spellStart"/>
+      <w:r>
+        <w:rPr>
+          <w:rFonts w:hint="eastAsia"/>
+        </w:rPr>
+        <w:t>word,tf</w:t>
+      </w:r>
+      <w:proofErr w:type="spellEnd"/>
+      <w:r>
+        <w:rPr>
+          <w:rFonts w:hint="eastAsia"/>
+        </w:rPr>
+        <w:t>*</w:t>
+      </w:r>
+      <w:proofErr w:type="spellStart"/>
+      <w:r>
+        <w:rPr>
+          <w:rFonts w:hint="eastAsia"/>
+        </w:rPr>
+        <w:t>idf;word,tf</w:t>
+      </w:r>
+      <w:proofErr w:type="spellEnd"/>
+      <w:r>
+        <w:rPr>
+          <w:rFonts w:hint="eastAsia"/>
+        </w:rPr>
+        <w:t>*</w:t>
+      </w:r>
+      <w:proofErr w:type="spellStart"/>
+      <w:r>
+        <w:rPr>
+          <w:rFonts w:hint="eastAsia"/>
+        </w:rPr>
+        <w:t>idf</w:t>
+      </w:r>
+      <w:proofErr w:type="spellEnd"/>
+      <w:r>
+        <w:rPr>
+          <w:rFonts w:hint="eastAsia"/>
+        </w:rPr>
+        <w:t>;</w:t>
       </w:r>
       <w:r>
         <w:t>…</w:t>
@@ -700,9 +863,6 @@
           <w:numId w:val="7"/>
         </w:numPr>
         <w:ind w:firstLineChars="0"/>
-        <w:rPr>
-          <w:rFonts w:hint="eastAsia"/>
-        </w:rPr>
       </w:pPr>
       <w:r>
         <w:rPr>
@@ -710,11 +870,19 @@
         </w:rPr>
         <w:t>使用</w:t>
       </w:r>
-      <w:r>
-        <w:rPr>
-          <w:rFonts w:hint="eastAsia"/>
-        </w:rPr>
-        <w:t>scikit-learn</w:t>
+      <w:proofErr w:type="spellStart"/>
+      <w:r>
+        <w:rPr>
+          <w:rFonts w:hint="eastAsia"/>
+        </w:rPr>
+        <w:t>scikit</w:t>
+      </w:r>
+      <w:proofErr w:type="spellEnd"/>
+      <w:r>
+        <w:rPr>
+          <w:rFonts w:hint="eastAsia"/>
+        </w:rPr>
+        <w:t>-learn</w:t>
       </w:r>
       <w:r>
         <w:rPr>
@@ -722,12 +890,14 @@
         </w:rPr>
         <w:t>的</w:t>
       </w:r>
+      <w:proofErr w:type="spellStart"/>
       <w:r>
         <w:rPr>
           <w:rFonts w:hint="eastAsia"/>
         </w:rPr>
         <w:t>DictVectorizer</w:t>
       </w:r>
+      <w:proofErr w:type="spellEnd"/>
       <w:r>
         <w:rPr>
           <w:rFonts w:hint="eastAsia"/>
@@ -743,9 +913,6 @@
           <w:numId w:val="7"/>
         </w:numPr>
         <w:ind w:firstLineChars="0"/>
-        <w:rPr>
-          <w:rFonts w:hint="eastAsia"/>
-        </w:rPr>
       </w:pPr>
       <w:r>
         <w:rPr>
@@ -764,41 +931,19 @@
           <w:rFonts w:hint="eastAsia"/>
         </w:rPr>
         <w:t>的训练代码生成模型。</w:t>
+      </w:r>
+    </w:p>
+    <w:p/>
+    <w:p/>
+    <w:p>
+      <w:r>
+        <w:rPr>
+          <w:rFonts w:hint="eastAsia"/>
+        </w:rPr>
+        <w:t>新文本的判别的过程：</w:t>
       </w:r>
     </w:p>
     <w:p>
-      <w:pPr>
-        <w:rPr>
-          <w:rFonts w:hint="eastAsia"/>
-        </w:rPr>
-      </w:pPr>
-    </w:p>
-    <w:p>
-      <w:pPr>
-        <w:rPr>
-          <w:rFonts w:hint="eastAsia"/>
-        </w:rPr>
-      </w:pPr>
-    </w:p>
-    <w:p>
-      <w:pPr>
-        <w:rPr>
-          <w:rFonts w:hint="eastAsia"/>
-        </w:rPr>
-      </w:pPr>
-      <w:r>
-        <w:rPr>
-          <w:rFonts w:hint="eastAsia"/>
-        </w:rPr>
-        <w:t>新文本的判别的过程：</w:t>
-      </w:r>
-    </w:p>
-    <w:p>
-      <w:pPr>
-        <w:rPr>
-          <w:rFonts w:hint="eastAsia"/>
-        </w:rPr>
-      </w:pPr>
       <w:r>
         <w:rPr>
           <w:rFonts w:hint="eastAsia"/>
@@ -826,9 +971,6 @@
           <w:numId w:val="8"/>
         </w:numPr>
         <w:ind w:firstLineChars="0"/>
-        <w:rPr>
-          <w:rFonts w:hint="eastAsia"/>
-        </w:rPr>
       </w:pPr>
       <w:r>
         <w:rPr>
@@ -840,8 +982,16 @@
         <w:rPr>
           <w:rFonts w:hint="eastAsia"/>
         </w:rPr>
-        <w:t>并去除不在全</w:t>
-      </w:r>
+        <w:t>并去除</w:t>
+      </w:r>
+      <w:proofErr w:type="gramStart"/>
+      <w:r>
+        <w:rPr>
+          <w:rFonts w:hint="eastAsia"/>
+        </w:rPr>
+        <w:t>不在全</w:t>
+      </w:r>
+      <w:proofErr w:type="gramEnd"/>
       <w:r>
         <w:rPr>
           <w:rFonts w:hint="eastAsia"/>
@@ -857,9 +1007,6 @@
           <w:numId w:val="8"/>
         </w:numPr>
         <w:ind w:firstLineChars="0"/>
-        <w:rPr>
-          <w:rFonts w:hint="eastAsia"/>
-        </w:rPr>
       </w:pPr>
       <w:r>
         <w:rPr>
@@ -883,8 +1030,6 @@
         </w:rPr>
         <w:t>使用新文本的特征向量进行分类预测。</w:t>
       </w:r>
-      <w:bookmarkStart w:id="0" w:name="_GoBack"/>
-      <w:bookmarkEnd w:id="0"/>
     </w:p>
     <w:sectPr>
       <w:pgSz w:w="11906" w:h="16838"/>

</xml_diff>

<commit_message>
Codes and chosen texts.
</commit_message>
<xml_diff>
--- a/ZZH.docx
+++ b/ZZH.docx
@@ -17,11 +17,6 @@
       </w:r>
     </w:p>
     <w:p>
-      <w:pPr>
-        <w:rPr>
-          <w:rFonts w:hint="eastAsia"/>
-        </w:rPr>
-      </w:pPr>
       <w:r>
         <w:rPr>
           <w:rFonts w:hint="eastAsia"/>
@@ -66,11 +61,6 @@
       </w:r>
     </w:p>
     <w:p>
-      <w:pPr>
-        <w:rPr>
-          <w:rFonts w:hint="eastAsia"/>
-        </w:rPr>
-      </w:pPr>
       <w:r>
         <w:rPr>
           <w:rFonts w:hint="eastAsia"/>
@@ -115,8 +105,6 @@
         </w:rPr>
         <w:t>=&gt;</w:t>
       </w:r>
-      <w:bookmarkStart w:id="0" w:name="_GoBack"/>
-      <w:bookmarkEnd w:id="0"/>
       <w:r>
         <w:rPr>
           <w:rFonts w:hint="eastAsia"/>
@@ -194,14 +182,12 @@
         </w:rPr>
         <w:t>（</w:t>
       </w:r>
-      <w:proofErr w:type="gramStart"/>
       <w:r>
         <w:rPr>
           <w:rFonts w:hint="eastAsia"/>
         </w:rPr>
         <w:t>微博条数</w:t>
       </w:r>
-      <w:proofErr w:type="gramEnd"/>
       <w:r>
         <w:rPr>
           <w:rFonts w:hint="eastAsia"/>
@@ -757,19 +743,11 @@
         </w:rPr>
         <w:t>n</w:t>
       </w:r>
-      <w:proofErr w:type="gramStart"/>
-      <w:r>
-        <w:rPr>
-          <w:rFonts w:hint="eastAsia"/>
-        </w:rPr>
-        <w:t>个</w:t>
-      </w:r>
-      <w:proofErr w:type="gramEnd"/>
-      <w:r>
-        <w:rPr>
-          <w:rFonts w:hint="eastAsia"/>
-        </w:rPr>
-        <w:t>特征词即可。</w:t>
+      <w:r>
+        <w:rPr>
+          <w:rFonts w:hint="eastAsia"/>
+        </w:rPr>
+        <w:t>个特征词即可。</w:t>
       </w:r>
     </w:p>
     <w:p/>
@@ -788,14 +766,12 @@
         </w:rPr>
         <w:t>输入：</w:t>
       </w:r>
-      <w:proofErr w:type="gramStart"/>
       <w:r>
         <w:rPr>
           <w:rFonts w:hint="eastAsia"/>
         </w:rPr>
         <w:t>id</w:t>
       </w:r>
-      <w:proofErr w:type="gramEnd"/>
       <w:r>
         <w:rPr>
           <w:rFonts w:hint="eastAsia"/>
@@ -808,48 +784,7 @@
           <w:rFonts w:hint="eastAsia"/>
         </w:rPr>
         <w:tab/>
-      </w:r>
-      <w:proofErr w:type="spellStart"/>
-      <w:r>
-        <w:rPr>
-          <w:rFonts w:hint="eastAsia"/>
-        </w:rPr>
-        <w:t>word,tf</w:t>
-      </w:r>
-      <w:proofErr w:type="spellEnd"/>
-      <w:r>
-        <w:rPr>
-          <w:rFonts w:hint="eastAsia"/>
-        </w:rPr>
-        <w:t>*</w:t>
-      </w:r>
-      <w:proofErr w:type="spellStart"/>
-      <w:r>
-        <w:rPr>
-          <w:rFonts w:hint="eastAsia"/>
-        </w:rPr>
-        <w:t>idf;word,tf</w:t>
-      </w:r>
-      <w:proofErr w:type="spellEnd"/>
-      <w:r>
-        <w:rPr>
-          <w:rFonts w:hint="eastAsia"/>
-        </w:rPr>
-        <w:t>*</w:t>
-      </w:r>
-      <w:proofErr w:type="spellStart"/>
-      <w:r>
-        <w:rPr>
-          <w:rFonts w:hint="eastAsia"/>
-        </w:rPr>
-        <w:t>idf</w:t>
-      </w:r>
-      <w:proofErr w:type="spellEnd"/>
-      <w:r>
-        <w:rPr>
-          <w:rFonts w:hint="eastAsia"/>
-        </w:rPr>
-        <w:t>;</w:t>
+        <w:t>word,tf*idf;word,tf*idf;</w:t>
       </w:r>
       <w:r>
         <w:t>…</w:t>
@@ -870,19 +805,11 @@
         </w:rPr>
         <w:t>使用</w:t>
       </w:r>
-      <w:proofErr w:type="spellStart"/>
-      <w:r>
-        <w:rPr>
-          <w:rFonts w:hint="eastAsia"/>
-        </w:rPr>
-        <w:t>scikit</w:t>
-      </w:r>
-      <w:proofErr w:type="spellEnd"/>
-      <w:r>
-        <w:rPr>
-          <w:rFonts w:hint="eastAsia"/>
-        </w:rPr>
-        <w:t>-learn</w:t>
+      <w:r>
+        <w:rPr>
+          <w:rFonts w:hint="eastAsia"/>
+        </w:rPr>
+        <w:t>scikit-learn</w:t>
       </w:r>
       <w:r>
         <w:rPr>
@@ -890,14 +817,12 @@
         </w:rPr>
         <w:t>的</w:t>
       </w:r>
-      <w:proofErr w:type="spellStart"/>
       <w:r>
         <w:rPr>
           <w:rFonts w:hint="eastAsia"/>
         </w:rPr>
         <w:t>DictVectorizer</w:t>
       </w:r>
-      <w:proofErr w:type="spellEnd"/>
       <w:r>
         <w:rPr>
           <w:rFonts w:hint="eastAsia"/>
@@ -982,16 +907,8 @@
         <w:rPr>
           <w:rFonts w:hint="eastAsia"/>
         </w:rPr>
-        <w:t>并去除</w:t>
-      </w:r>
-      <w:proofErr w:type="gramStart"/>
-      <w:r>
-        <w:rPr>
-          <w:rFonts w:hint="eastAsia"/>
-        </w:rPr>
-        <w:t>不在全</w:t>
-      </w:r>
-      <w:proofErr w:type="gramEnd"/>
+        <w:t>并去除不在全</w:t>
+      </w:r>
       <w:r>
         <w:rPr>
           <w:rFonts w:hint="eastAsia"/>
@@ -1023,6 +940,9 @@
           <w:numId w:val="8"/>
         </w:numPr>
         <w:ind w:firstLineChars="0"/>
+        <w:rPr>
+          <w:rFonts w:hint="eastAsia"/>
+        </w:rPr>
       </w:pPr>
       <w:r>
         <w:rPr>
@@ -1030,6 +950,190 @@
         </w:rPr>
         <w:t>使用新文本的特征向量进行分类预测。</w:t>
       </w:r>
+    </w:p>
+    <w:p>
+      <w:pPr>
+        <w:rPr>
+          <w:rFonts w:hint="eastAsia"/>
+        </w:rPr>
+      </w:pPr>
+    </w:p>
+    <w:p>
+      <w:pPr>
+        <w:rPr>
+          <w:rFonts w:hint="eastAsia"/>
+        </w:rPr>
+      </w:pPr>
+    </w:p>
+    <w:p>
+      <w:pPr>
+        <w:rPr>
+          <w:rFonts w:hint="eastAsia"/>
+        </w:rPr>
+      </w:pPr>
+      <w:r>
+        <w:rPr>
+          <w:rFonts w:hint="eastAsia"/>
+        </w:rPr>
+        <w:t>实验结果分析：</w:t>
+      </w:r>
+    </w:p>
+    <w:p>
+      <w:pPr>
+        <w:pStyle w:val="a3"/>
+        <w:numPr>
+          <w:ilvl w:val="0"/>
+          <w:numId w:val="9"/>
+        </w:numPr>
+        <w:ind w:firstLineChars="0"/>
+        <w:rPr>
+          <w:rFonts w:hint="eastAsia"/>
+        </w:rPr>
+      </w:pPr>
+      <w:r>
+        <w:rPr>
+          <w:rFonts w:hint="eastAsia"/>
+        </w:rPr>
+        <w:t>特征提取方法不是很好，最后产生的训练集是非常稀疏的矩阵。</w:t>
+      </w:r>
+    </w:p>
+    <w:p>
+      <w:pPr>
+        <w:pStyle w:val="a3"/>
+        <w:numPr>
+          <w:ilvl w:val="0"/>
+          <w:numId w:val="9"/>
+        </w:numPr>
+        <w:ind w:firstLineChars="0"/>
+        <w:rPr>
+          <w:rFonts w:hint="eastAsia"/>
+        </w:rPr>
+      </w:pPr>
+      <w:r>
+        <w:rPr>
+          <w:rFonts w:hint="eastAsia"/>
+        </w:rPr>
+        <w:t>使用</w:t>
+      </w:r>
+      <w:r>
+        <w:rPr>
+          <w:rFonts w:hint="eastAsia"/>
+        </w:rPr>
+        <w:t>BernoulliNB</w:t>
+      </w:r>
+      <w:r>
+        <w:rPr>
+          <w:rFonts w:hint="eastAsia"/>
+        </w:rPr>
+        <w:t>模型进行语料选取时，每次选出的语料都倾向于一个主题，并且极性也偏向于一类。</w:t>
+      </w:r>
+    </w:p>
+    <w:p>
+      <w:pPr>
+        <w:pStyle w:val="a3"/>
+        <w:numPr>
+          <w:ilvl w:val="0"/>
+          <w:numId w:val="9"/>
+        </w:numPr>
+        <w:ind w:firstLineChars="0"/>
+        <w:rPr>
+          <w:rFonts w:hint="eastAsia"/>
+        </w:rPr>
+      </w:pPr>
+      <w:r>
+        <w:rPr>
+          <w:rFonts w:hint="eastAsia"/>
+        </w:rPr>
+        <w:t>在进行分类预测时，如果采用</w:t>
+      </w:r>
+      <w:r>
+        <w:rPr>
+          <w:rFonts w:hint="eastAsia"/>
+        </w:rPr>
+        <w:t>BernoulliNB</w:t>
+      </w:r>
+      <w:r>
+        <w:rPr>
+          <w:rFonts w:hint="eastAsia"/>
+        </w:rPr>
+        <w:t>模型，若判别训练语料会获得很高的正确率，</w:t>
+      </w:r>
+      <w:r>
+        <w:rPr>
+          <w:rFonts w:hint="eastAsia"/>
+        </w:rPr>
+        <w:lastRenderedPageBreak/>
+        <w:t>若是新语料则正确率会很低；如果使用</w:t>
+      </w:r>
+      <w:r>
+        <w:rPr>
+          <w:rFonts w:hint="eastAsia"/>
+        </w:rPr>
+        <w:t>MultiNormialNB</w:t>
+      </w:r>
+      <w:r>
+        <w:rPr>
+          <w:rFonts w:hint="eastAsia"/>
+        </w:rPr>
+        <w:t>模型，则在判断新语料时还能保持比较高的正确率。</w:t>
+      </w:r>
+    </w:p>
+    <w:p>
+      <w:pPr>
+        <w:rPr>
+          <w:rFonts w:hint="eastAsia"/>
+        </w:rPr>
+      </w:pPr>
+    </w:p>
+    <w:p>
+      <w:pPr>
+        <w:rPr>
+          <w:rFonts w:hint="eastAsia"/>
+        </w:rPr>
+      </w:pPr>
+      <w:r>
+        <w:rPr>
+          <w:rFonts w:hint="eastAsia"/>
+        </w:rPr>
+        <w:t>改进：</w:t>
+      </w:r>
+    </w:p>
+    <w:p>
+      <w:pPr>
+        <w:pStyle w:val="a3"/>
+        <w:numPr>
+          <w:ilvl w:val="0"/>
+          <w:numId w:val="10"/>
+        </w:numPr>
+        <w:ind w:firstLineChars="0"/>
+        <w:rPr>
+          <w:rFonts w:hint="eastAsia"/>
+        </w:rPr>
+      </w:pPr>
+      <w:r>
+        <w:rPr>
+          <w:rFonts w:hint="eastAsia"/>
+        </w:rPr>
+        <w:t>采用新的特征提取方法；</w:t>
+      </w:r>
+    </w:p>
+    <w:p>
+      <w:pPr>
+        <w:pStyle w:val="a3"/>
+        <w:numPr>
+          <w:ilvl w:val="0"/>
+          <w:numId w:val="10"/>
+        </w:numPr>
+        <w:ind w:firstLineChars="0"/>
+      </w:pPr>
+      <w:r>
+        <w:rPr>
+          <w:rFonts w:hint="eastAsia"/>
+        </w:rPr>
+        <w:t>使用多个模型进行投票判别。</w:t>
+      </w:r>
+      <w:bookmarkStart w:id="0" w:name="_GoBack"/>
+      <w:bookmarkEnd w:id="0"/>
     </w:p>
     <w:sectPr>
       <w:pgSz w:w="11906" w:h="16838"/>
@@ -1400,6 +1504,184 @@
     </w:lvl>
   </w:abstractNum>
   <w:abstractNum w:abstractNumId="4">
+    <w:nsid w:val="35B773C8"/>
+    <w:multiLevelType w:val="hybridMultilevel"/>
+    <w:tmpl w:val="40CC4C52"/>
+    <w:lvl w:ilvl="0" w:tplc="BCAA73CE">
+      <w:start w:val="1"/>
+      <w:numFmt w:val="decimal"/>
+      <w:lvlText w:val="%1."/>
+      <w:lvlJc w:val="left"/>
+      <w:pPr>
+        <w:ind w:left="360" w:hanging="360"/>
+      </w:pPr>
+      <w:rPr>
+        <w:rFonts w:hint="default"/>
+      </w:rPr>
+    </w:lvl>
+    <w:lvl w:ilvl="1" w:tplc="04090019" w:tentative="1">
+      <w:start w:val="1"/>
+      <w:numFmt w:val="lowerLetter"/>
+      <w:lvlText w:val="%2)"/>
+      <w:lvlJc w:val="left"/>
+      <w:pPr>
+        <w:ind w:left="840" w:hanging="420"/>
+      </w:pPr>
+    </w:lvl>
+    <w:lvl w:ilvl="2" w:tplc="0409001B" w:tentative="1">
+      <w:start w:val="1"/>
+      <w:numFmt w:val="lowerRoman"/>
+      <w:lvlText w:val="%3."/>
+      <w:lvlJc w:val="right"/>
+      <w:pPr>
+        <w:ind w:left="1260" w:hanging="420"/>
+      </w:pPr>
+    </w:lvl>
+    <w:lvl w:ilvl="3" w:tplc="0409000F" w:tentative="1">
+      <w:start w:val="1"/>
+      <w:numFmt w:val="decimal"/>
+      <w:lvlText w:val="%4."/>
+      <w:lvlJc w:val="left"/>
+      <w:pPr>
+        <w:ind w:left="1680" w:hanging="420"/>
+      </w:pPr>
+    </w:lvl>
+    <w:lvl w:ilvl="4" w:tplc="04090019" w:tentative="1">
+      <w:start w:val="1"/>
+      <w:numFmt w:val="lowerLetter"/>
+      <w:lvlText w:val="%5)"/>
+      <w:lvlJc w:val="left"/>
+      <w:pPr>
+        <w:ind w:left="2100" w:hanging="420"/>
+      </w:pPr>
+    </w:lvl>
+    <w:lvl w:ilvl="5" w:tplc="0409001B" w:tentative="1">
+      <w:start w:val="1"/>
+      <w:numFmt w:val="lowerRoman"/>
+      <w:lvlText w:val="%6."/>
+      <w:lvlJc w:val="right"/>
+      <w:pPr>
+        <w:ind w:left="2520" w:hanging="420"/>
+      </w:pPr>
+    </w:lvl>
+    <w:lvl w:ilvl="6" w:tplc="0409000F" w:tentative="1">
+      <w:start w:val="1"/>
+      <w:numFmt w:val="decimal"/>
+      <w:lvlText w:val="%7."/>
+      <w:lvlJc w:val="left"/>
+      <w:pPr>
+        <w:ind w:left="2940" w:hanging="420"/>
+      </w:pPr>
+    </w:lvl>
+    <w:lvl w:ilvl="7" w:tplc="04090019" w:tentative="1">
+      <w:start w:val="1"/>
+      <w:numFmt w:val="lowerLetter"/>
+      <w:lvlText w:val="%8)"/>
+      <w:lvlJc w:val="left"/>
+      <w:pPr>
+        <w:ind w:left="3360" w:hanging="420"/>
+      </w:pPr>
+    </w:lvl>
+    <w:lvl w:ilvl="8" w:tplc="0409001B" w:tentative="1">
+      <w:start w:val="1"/>
+      <w:numFmt w:val="lowerRoman"/>
+      <w:lvlText w:val="%9."/>
+      <w:lvlJc w:val="right"/>
+      <w:pPr>
+        <w:ind w:left="3780" w:hanging="420"/>
+      </w:pPr>
+    </w:lvl>
+  </w:abstractNum>
+  <w:abstractNum w:abstractNumId="5">
+    <w:nsid w:val="444E1559"/>
+    <w:multiLevelType w:val="hybridMultilevel"/>
+    <w:tmpl w:val="CFD6C8D2"/>
+    <w:lvl w:ilvl="0" w:tplc="ECAAB366">
+      <w:start w:val="1"/>
+      <w:numFmt w:val="decimal"/>
+      <w:lvlText w:val="%1."/>
+      <w:lvlJc w:val="left"/>
+      <w:pPr>
+        <w:ind w:left="360" w:hanging="360"/>
+      </w:pPr>
+      <w:rPr>
+        <w:rFonts w:hint="default"/>
+      </w:rPr>
+    </w:lvl>
+    <w:lvl w:ilvl="1" w:tplc="04090019" w:tentative="1">
+      <w:start w:val="1"/>
+      <w:numFmt w:val="lowerLetter"/>
+      <w:lvlText w:val="%2)"/>
+      <w:lvlJc w:val="left"/>
+      <w:pPr>
+        <w:ind w:left="840" w:hanging="420"/>
+      </w:pPr>
+    </w:lvl>
+    <w:lvl w:ilvl="2" w:tplc="0409001B" w:tentative="1">
+      <w:start w:val="1"/>
+      <w:numFmt w:val="lowerRoman"/>
+      <w:lvlText w:val="%3."/>
+      <w:lvlJc w:val="right"/>
+      <w:pPr>
+        <w:ind w:left="1260" w:hanging="420"/>
+      </w:pPr>
+    </w:lvl>
+    <w:lvl w:ilvl="3" w:tplc="0409000F" w:tentative="1">
+      <w:start w:val="1"/>
+      <w:numFmt w:val="decimal"/>
+      <w:lvlText w:val="%4."/>
+      <w:lvlJc w:val="left"/>
+      <w:pPr>
+        <w:ind w:left="1680" w:hanging="420"/>
+      </w:pPr>
+    </w:lvl>
+    <w:lvl w:ilvl="4" w:tplc="04090019" w:tentative="1">
+      <w:start w:val="1"/>
+      <w:numFmt w:val="lowerLetter"/>
+      <w:lvlText w:val="%5)"/>
+      <w:lvlJc w:val="left"/>
+      <w:pPr>
+        <w:ind w:left="2100" w:hanging="420"/>
+      </w:pPr>
+    </w:lvl>
+    <w:lvl w:ilvl="5" w:tplc="0409001B" w:tentative="1">
+      <w:start w:val="1"/>
+      <w:numFmt w:val="lowerRoman"/>
+      <w:lvlText w:val="%6."/>
+      <w:lvlJc w:val="right"/>
+      <w:pPr>
+        <w:ind w:left="2520" w:hanging="420"/>
+      </w:pPr>
+    </w:lvl>
+    <w:lvl w:ilvl="6" w:tplc="0409000F" w:tentative="1">
+      <w:start w:val="1"/>
+      <w:numFmt w:val="decimal"/>
+      <w:lvlText w:val="%7."/>
+      <w:lvlJc w:val="left"/>
+      <w:pPr>
+        <w:ind w:left="2940" w:hanging="420"/>
+      </w:pPr>
+    </w:lvl>
+    <w:lvl w:ilvl="7" w:tplc="04090019" w:tentative="1">
+      <w:start w:val="1"/>
+      <w:numFmt w:val="lowerLetter"/>
+      <w:lvlText w:val="%8)"/>
+      <w:lvlJc w:val="left"/>
+      <w:pPr>
+        <w:ind w:left="3360" w:hanging="420"/>
+      </w:pPr>
+    </w:lvl>
+    <w:lvl w:ilvl="8" w:tplc="0409001B" w:tentative="1">
+      <w:start w:val="1"/>
+      <w:numFmt w:val="lowerRoman"/>
+      <w:lvlText w:val="%9."/>
+      <w:lvlJc w:val="right"/>
+      <w:pPr>
+        <w:ind w:left="3780" w:hanging="420"/>
+      </w:pPr>
+    </w:lvl>
+  </w:abstractNum>
+  <w:abstractNum w:abstractNumId="6">
     <w:nsid w:val="48326ABC"/>
     <w:multiLevelType w:val="hybridMultilevel"/>
     <w:tmpl w:val="95BE292A"/>
@@ -1488,7 +1770,7 @@
       </w:pPr>
     </w:lvl>
   </w:abstractNum>
-  <w:abstractNum w:abstractNumId="5">
+  <w:abstractNum w:abstractNumId="7">
     <w:nsid w:val="4D365070"/>
     <w:multiLevelType w:val="hybridMultilevel"/>
     <w:tmpl w:val="585413A8"/>
@@ -1577,7 +1859,7 @@
       </w:pPr>
     </w:lvl>
   </w:abstractNum>
-  <w:abstractNum w:abstractNumId="6">
+  <w:abstractNum w:abstractNumId="8">
     <w:nsid w:val="4DF14CCB"/>
     <w:multiLevelType w:val="hybridMultilevel"/>
     <w:tmpl w:val="38649CFC"/>
@@ -1666,7 +1948,7 @@
       </w:pPr>
     </w:lvl>
   </w:abstractNum>
-  <w:abstractNum w:abstractNumId="7">
+  <w:abstractNum w:abstractNumId="9">
     <w:nsid w:val="7D2F56AF"/>
     <w:multiLevelType w:val="hybridMultilevel"/>
     <w:tmpl w:val="633ED478"/>
@@ -1756,28 +2038,34 @@
     </w:lvl>
   </w:abstractNum>
   <w:num w:numId="1">
-    <w:abstractNumId w:val="4"/>
+    <w:abstractNumId w:val="6"/>
   </w:num>
   <w:num w:numId="2">
-    <w:abstractNumId w:val="7"/>
+    <w:abstractNumId w:val="9"/>
   </w:num>
   <w:num w:numId="3">
     <w:abstractNumId w:val="2"/>
   </w:num>
   <w:num w:numId="4">
-    <w:abstractNumId w:val="5"/>
+    <w:abstractNumId w:val="7"/>
   </w:num>
   <w:num w:numId="5">
     <w:abstractNumId w:val="0"/>
   </w:num>
   <w:num w:numId="6">
-    <w:abstractNumId w:val="6"/>
+    <w:abstractNumId w:val="8"/>
   </w:num>
   <w:num w:numId="7">
     <w:abstractNumId w:val="3"/>
   </w:num>
   <w:num w:numId="8">
     <w:abstractNumId w:val="1"/>
+  </w:num>
+  <w:num w:numId="9">
+    <w:abstractNumId w:val="4"/>
+  </w:num>
+  <w:num w:numId="10">
+    <w:abstractNumId w:val="5"/>
   </w:num>
 </w:numbering>
 </file>

</xml_diff>